<commit_message>
update bab 1 dan landasan teori
</commit_message>
<xml_diff>
--- a/BAB 1 PENDAHULUAN.docx
+++ b/BAB 1 PENDAHULUAN.docx
@@ -1059,6 +1059,33 @@
           <w:szCs w:val="24"/>
         </w:rPr>
       </w:pPr>
+      <w:r>
+        <w:object w:dxaOrig="7830" w:dyaOrig="4125" w14:anchorId="66DCD54F">
+          <v:shapetype id="_x0000_t75" coordsize="21600,21600" o:spt="75" o:preferrelative="t" path="m@4@5l@4@11@9@11@9@5xe" filled="f" stroked="f">
+            <v:stroke joinstyle="miter"/>
+            <v:formulas>
+              <v:f eqn="if lineDrawn pixelLineWidth 0"/>
+              <v:f eqn="sum @0 1 0"/>
+              <v:f eqn="sum 0 0 @1"/>
+              <v:f eqn="prod @2 1 2"/>
+              <v:f eqn="prod @3 21600 pixelWidth"/>
+              <v:f eqn="prod @3 21600 pixelHeight"/>
+              <v:f eqn="sum @0 0 1"/>
+              <v:f eqn="prod @6 1 2"/>
+              <v:f eqn="prod @7 21600 pixelWidth"/>
+              <v:f eqn="sum @8 21600 0"/>
+              <v:f eqn="prod @7 21600 pixelHeight"/>
+              <v:f eqn="sum @10 21600 0"/>
+            </v:formulas>
+            <v:path o:extrusionok="f" gradientshapeok="t" o:connecttype="rect"/>
+            <o:lock v:ext="edit" aspectratio="t"/>
+          </v:shapetype>
+          <v:shape id="_x0000_i1027" type="#_x0000_t75" style="width:392.2pt;height:206.55pt" o:ole="">
+            <v:imagedata r:id="rId6" o:title=""/>
+          </v:shape>
+          <o:OLEObject Type="Embed" ProgID="Visio.Drawing.15" ShapeID="_x0000_i1027" DrawAspect="Content" ObjectID="_1680287978" r:id="rId7"/>
+        </w:object>
+      </w:r>
     </w:p>
     <w:p>
       <w:pPr>
@@ -1242,6 +1269,54 @@
     <w:p>
       <w:pPr>
         <w:pStyle w:val="ListParagraph"/>
+        <w:tabs>
+          <w:tab w:val="left" w:pos="2835"/>
+        </w:tabs>
+        <w:spacing w:line="360" w:lineRule="auto"/>
+        <w:ind w:left="709" w:hanging="283"/>
+        <w:jc w:val="both"/>
+        <w:rPr>
+          <w:rFonts w:ascii="Times New Roman" w:hAnsi="Times New Roman" w:cs="Times New Roman"/>
+          <w:sz w:val="24"/>
+          <w:szCs w:val="24"/>
+        </w:rPr>
+      </w:pPr>
+    </w:p>
+    <w:p>
+      <w:pPr>
+        <w:pStyle w:val="ListParagraph"/>
+        <w:tabs>
+          <w:tab w:val="left" w:pos="2835"/>
+        </w:tabs>
+        <w:spacing w:line="360" w:lineRule="auto"/>
+        <w:ind w:left="709" w:hanging="283"/>
+        <w:jc w:val="both"/>
+        <w:rPr>
+          <w:rFonts w:ascii="Times New Roman" w:hAnsi="Times New Roman" w:cs="Times New Roman"/>
+          <w:sz w:val="24"/>
+          <w:szCs w:val="24"/>
+        </w:rPr>
+      </w:pPr>
+    </w:p>
+    <w:p>
+      <w:pPr>
+        <w:pStyle w:val="ListParagraph"/>
+        <w:tabs>
+          <w:tab w:val="left" w:pos="2835"/>
+        </w:tabs>
+        <w:spacing w:line="360" w:lineRule="auto"/>
+        <w:ind w:left="709" w:hanging="283"/>
+        <w:jc w:val="both"/>
+        <w:rPr>
+          <w:rFonts w:ascii="Times New Roman" w:hAnsi="Times New Roman" w:cs="Times New Roman"/>
+          <w:sz w:val="24"/>
+          <w:szCs w:val="24"/>
+        </w:rPr>
+      </w:pPr>
+    </w:p>
+    <w:p>
+      <w:pPr>
+        <w:pStyle w:val="ListParagraph"/>
         <w:numPr>
           <w:ilvl w:val="1"/>
           <w:numId w:val="1"/>
@@ -1262,6 +1337,7 @@
           <w:sz w:val="24"/>
           <w:szCs w:val="24"/>
         </w:rPr>
+        <w:lastRenderedPageBreak/>
         <w:t>Denah Lokasi Perusahaan</w:t>
       </w:r>
     </w:p>
@@ -1322,11 +1398,11 @@
                     </pic:cNvPicPr>
                   </pic:nvPicPr>
                   <pic:blipFill>
-                    <a:blip r:embed="rId6" cstate="print">
+                    <a:blip r:embed="rId8" cstate="print">
                       <a:extLst>
                         <a:ext uri="{BEBA8EAE-BF5A-486C-A8C5-ECC9F3942E4B}">
                           <a14:imgProps xmlns:a14="http://schemas.microsoft.com/office/drawing/2010/main">
-                            <a14:imgLayer r:embed="rId7">
+                            <a14:imgLayer r:embed="rId9">
                               <a14:imgEffect>
                                 <a14:backgroundRemoval t="10000" b="90000" l="10000" r="90000"/>
                               </a14:imgEffect>
@@ -1424,11 +1500,11 @@
                     </pic:cNvPicPr>
                   </pic:nvPicPr>
                   <pic:blipFill>
-                    <a:blip r:embed="rId8" cstate="print">
+                    <a:blip r:embed="rId10" cstate="print">
                       <a:extLst>
                         <a:ext uri="{BEBA8EAE-BF5A-486C-A8C5-ECC9F3942E4B}">
                           <a14:imgProps xmlns:a14="http://schemas.microsoft.com/office/drawing/2010/main">
-                            <a14:imgLayer r:embed="rId9">
+                            <a14:imgLayer r:embed="rId11">
                               <a14:imgEffect>
                                 <a14:backgroundRemoval t="8000" b="95000" l="10000" r="90000">
                                   <a14:foregroundMark x1="47167" y1="8000" x2="47167" y2="8000"/>
@@ -1508,11 +1584,11 @@
                     </pic:cNvPicPr>
                   </pic:nvPicPr>
                   <pic:blipFill>
-                    <a:blip r:embed="rId10" cstate="print">
+                    <a:blip r:embed="rId12" cstate="print">
                       <a:extLst>
                         <a:ext uri="{BEBA8EAE-BF5A-486C-A8C5-ECC9F3942E4B}">
                           <a14:imgProps xmlns:a14="http://schemas.microsoft.com/office/drawing/2010/main">
-                            <a14:imgLayer r:embed="rId11">
+                            <a14:imgLayer r:embed="rId13">
                               <a14:imgEffect>
                                 <a14:backgroundRemoval t="10000" b="90000" l="10000" r="90000"/>
                               </a14:imgEffect>
@@ -1633,7 +1709,7 @@
           </mc:Choice>
           <mc:Fallback>
             <w:pict>
-              <v:rect id="Rectangle 2" o:spid="_x0000_s1026" style="position:absolute;left:0;text-align:left;margin-left:333.1pt;margin-top:3.75pt;width:384.3pt;height:24.3pt;z-index:251659264;visibility:visible;mso-wrap-style:square;mso-wrap-distance-left:9pt;mso-wrap-distance-top:0;mso-wrap-distance-right:9pt;mso-wrap-distance-bottom:0;mso-position-horizontal:right;mso-position-horizontal-relative:margin;mso-position-vertical:absolute;mso-position-vertical-relative:text;v-text-anchor:middle" o:gfxdata="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" fillcolor="#4472c4 [3204]" strokecolor="#1f3763 [1604]" strokeweight="1pt">
+              <v:rect w14:anchorId="59B15027" id="Rectangle 2" o:spid="_x0000_s1026" style="position:absolute;left:0;text-align:left;margin-left:333.1pt;margin-top:3.75pt;width:384.3pt;height:24.3pt;z-index:251659264;visibility:visible;mso-wrap-style:square;mso-wrap-distance-left:9pt;mso-wrap-distance-top:0;mso-wrap-distance-right:9pt;mso-wrap-distance-bottom:0;mso-position-horizontal:right;mso-position-horizontal-relative:margin;mso-position-vertical:absolute;mso-position-vertical-relative:text;v-text-anchor:middle" o:gfxdata="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" fillcolor="#4472c4 [3204]" strokecolor="#1f3763 [1604]" strokeweight="1pt">
                 <v:textbox>
                   <w:txbxContent>
                     <w:p>
@@ -1694,11 +1770,11 @@
                     </pic:cNvPicPr>
                   </pic:nvPicPr>
                   <pic:blipFill>
-                    <a:blip r:embed="rId12" cstate="print">
+                    <a:blip r:embed="rId14" cstate="print">
                       <a:extLst>
                         <a:ext uri="{BEBA8EAE-BF5A-486C-A8C5-ECC9F3942E4B}">
                           <a14:imgProps xmlns:a14="http://schemas.microsoft.com/office/drawing/2010/main">
-                            <a14:imgLayer r:embed="rId13">
+                            <a14:imgLayer r:embed="rId15">
                               <a14:imgEffect>
                                 <a14:backgroundRemoval t="10000" b="90000" l="10000" r="90000"/>
                               </a14:imgEffect>
@@ -1819,7 +1895,7 @@
           </mc:Choice>
           <mc:Fallback>
             <w:pict>
-              <v:rect w14:anchorId="19F8C5A7" id="Rectangle 4" o:spid="_x0000_s1027" style="position:absolute;left:0;text-align:left;margin-left:52.75pt;margin-top:15.75pt;width:105.5pt;height:24.3pt;rotation:90;z-index:251662336;visibility:visible;mso-wrap-style:square;mso-width-percent:0;mso-wrap-distance-left:9pt;mso-wrap-distance-top:0;mso-wrap-distance-right:9pt;mso-wrap-distance-bottom:0;mso-position-horizontal:absolute;mso-position-horizontal-relative:margin;mso-position-vertical:absolute;mso-position-vertical-relative:text;mso-width-percent:0;mso-width-relative:margin;v-text-anchor:middle" o:gfxdata="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" fillcolor="#4472c4 [3204]" strokecolor="#1f3763 [1604]" strokeweight="1pt">
+              <v:rect w14:anchorId="47C07265" id="Rectangle 4" o:spid="_x0000_s1027" style="position:absolute;left:0;text-align:left;margin-left:52.75pt;margin-top:15.75pt;width:105.5pt;height:24.3pt;rotation:90;z-index:251662336;visibility:visible;mso-wrap-style:square;mso-width-percent:0;mso-wrap-distance-left:9pt;mso-wrap-distance-top:0;mso-wrap-distance-right:9pt;mso-wrap-distance-bottom:0;mso-position-horizontal:absolute;mso-position-horizontal-relative:margin;mso-position-vertical:absolute;mso-position-vertical-relative:text;mso-width-percent:0;mso-width-relative:margin;v-text-anchor:middle" o:gfxdata="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" fillcolor="#4472c4 [3204]" strokecolor="#1f3763 [1604]" strokeweight="1pt">
                 <v:textbox>
                   <w:txbxContent>
                     <w:p>
@@ -2488,6 +2564,7 @@
     <w:lsdException w:name="HTML Sample" w:semiHidden="1" w:unhideWhenUsed="1"/>
     <w:lsdException w:name="HTML Typewriter" w:semiHidden="1" w:unhideWhenUsed="1"/>
     <w:lsdException w:name="HTML Variable" w:semiHidden="1" w:unhideWhenUsed="1"/>
+    <w:lsdException w:name="Normal Table" w:semiHidden="1" w:unhideWhenUsed="1"/>
     <w:lsdException w:name="annotation subject" w:semiHidden="1" w:unhideWhenUsed="1"/>
     <w:lsdException w:name="No List" w:semiHidden="1" w:unhideWhenUsed="1"/>
     <w:lsdException w:name="Outline List 1" w:semiHidden="1" w:unhideWhenUsed="1"/>
@@ -2534,8 +2611,10 @@
     <w:lsdException w:name="Table Subtle 2" w:semiHidden="1" w:unhideWhenUsed="1"/>
     <w:lsdException w:name="Table Web 1" w:semiHidden="1" w:unhideWhenUsed="1"/>
     <w:lsdException w:name="Table Web 2" w:semiHidden="1" w:unhideWhenUsed="1"/>
+    <w:lsdException w:name="Table Web 3" w:semiHidden="1" w:unhideWhenUsed="1"/>
     <w:lsdException w:name="Balloon Text" w:semiHidden="1" w:unhideWhenUsed="1"/>
     <w:lsdException w:name="Table Grid" w:uiPriority="39"/>
+    <w:lsdException w:name="Table Theme" w:semiHidden="1" w:unhideWhenUsed="1"/>
     <w:lsdException w:name="Placeholder Text" w:semiHidden="1"/>
     <w:lsdException w:name="No Spacing" w:uiPriority="1" w:qFormat="1"/>
     <w:lsdException w:name="Light Shading" w:uiPriority="60"/>

</xml_diff>